<commit_message>
Added protocol for if there is an enpassant
</commit_message>
<xml_diff>
--- a/documents/Daybook.docx
+++ b/documents/Daybook.docx
@@ -11,6 +11,12 @@
     <w:p>
       <w:r>
         <w:t>Use prediction machine learning to guess whether an opponent is likely to play a move, given the eval of difference of the best moves and the previous move for all previous moves. Then use this history of eval pre move, post move and eval potential triplets to determine whether the current move in search would be likely. Can use non conformal predictors.</w:t>
+      </w:r>
+    </w:p>
+    <w:p/>
+    <w:p>
+      <w:r>
+        <w:t>Do tests to see how often the machine guesses the opponents response correctly</w:t>
       </w:r>
     </w:p>
     <w:p/>
@@ -70,15 +76,7 @@
     <w:p/>
     <w:p>
       <w:r>
-        <w:t xml:space="preserve">Use </w:t>
-      </w:r>
-      <w:proofErr w:type="spellStart"/>
-      <w:r>
-        <w:t>doxygen</w:t>
-      </w:r>
-      <w:proofErr w:type="spellEnd"/>
-      <w:r>
-        <w:t xml:space="preserve"> to generate documentation</w:t>
+        <w:t>Use doxygen to generate documentation</w:t>
       </w:r>
     </w:p>
     <w:p/>
@@ -96,13 +94,13 @@
     <w:p/>
     <w:p>
       <w:r>
+        <w:lastRenderedPageBreak/>
         <w:t>Maybe could add all outcome evals of moves and go for the highest sum. Means that maybe best move for black for highest sum would lead to worse than best move for other. But could be helpful for risks.</w:t>
       </w:r>
     </w:p>
     <w:p/>
     <w:p>
       <w:r>
-        <w:lastRenderedPageBreak/>
         <w:t>Some core concepts here are that:</w:t>
       </w:r>
     </w:p>
@@ -424,7 +422,6 @@
         <w:rPr>
           <w:noProof/>
         </w:rPr>
-        <w:lastRenderedPageBreak/>
         <w:drawing>
           <wp:inline distT="0" distB="0" distL="0" distR="0" wp14:anchorId="039BA9C6" wp14:editId="727C9211">
             <wp:extent cx="3043555" cy="1132840"/>
@@ -562,21 +559,7 @@
         <w:rPr>
           <w:lang w:val="en-GB"/>
         </w:rPr>
-        <w:t>U. Schwalbe and P. Walker, “</w:t>
-      </w:r>
-      <w:proofErr w:type="spellStart"/>
-      <w:r>
-        <w:rPr>
-          <w:lang w:val="en-GB"/>
-        </w:rPr>
-        <w:t>Zermelo</w:t>
-      </w:r>
-      <w:proofErr w:type="spellEnd"/>
-      <w:r>
-        <w:rPr>
-          <w:lang w:val="en-GB"/>
-        </w:rPr>
-        <w:t xml:space="preserve"> and the Early History of Game Theory,” </w:t>
+        <w:t>U. Schwalbe and P. Walker, “Zermelo and the Early History of Game Theory,” </w:t>
       </w:r>
       <w:r>
         <w:rPr>
@@ -584,37 +567,13 @@
           <w:iCs/>
           <w:lang w:val="en-GB"/>
         </w:rPr>
-        <w:t xml:space="preserve">Games and Economic </w:t>
-      </w:r>
-      <w:proofErr w:type="spellStart"/>
-      <w:r>
-        <w:rPr>
-          <w:i/>
-          <w:iCs/>
+        <w:t>Games and Economic Behavior</w:t>
+      </w:r>
+      <w:r>
+        <w:rPr>
           <w:lang w:val="en-GB"/>
         </w:rPr>
-        <w:t>Behavior</w:t>
-      </w:r>
-      <w:proofErr w:type="spellEnd"/>
-      <w:r>
-        <w:rPr>
-          <w:lang w:val="en-GB"/>
-        </w:rPr>
-        <w:t xml:space="preserve">, vol. 34, no. 1, pp. 123–137, Jan. 2001, </w:t>
-      </w:r>
-      <w:proofErr w:type="spellStart"/>
-      <w:r>
-        <w:rPr>
-          <w:lang w:val="en-GB"/>
-        </w:rPr>
-        <w:t>doi</w:t>
-      </w:r>
-      <w:proofErr w:type="spellEnd"/>
-      <w:r>
-        <w:rPr>
-          <w:lang w:val="en-GB"/>
-        </w:rPr>
-        <w:t>: https://doi.org/10.1006/game.2000.0794.</w:t>
+        <w:t>, vol. 34, no. 1, pp. 123–137, Jan. 2001, doi: https://doi.org/10.1006/game.2000.0794.</w:t>
       </w:r>
     </w:p>
     <w:p/>
@@ -659,21 +618,7 @@
         <w:rPr>
           <w:color w:val="FF0000"/>
         </w:rPr>
-        <w:t xml:space="preserve">Such factors include: evaluation of the current position (whether the engine is winning or losing and by how much), strength of the opponent (which will limit the risk factor), complexity of the foreseen tactic / line. We assume that if the engine is in a winning position, it is able to take more risks. </w:t>
-      </w:r>
-      <w:proofErr w:type="spellStart"/>
-      <w:r>
-        <w:rPr>
-          <w:color w:val="FF0000"/>
-        </w:rPr>
-        <w:t>Zermelo’s</w:t>
-      </w:r>
-      <w:proofErr w:type="spellEnd"/>
-      <w:r>
-        <w:rPr>
-          <w:color w:val="FF0000"/>
-        </w:rPr>
-        <w:t xml:space="preserve"> theorem would suggest that “if a player is in a winning position, then he can always force a win no matter what strategy the other player may employ [5].” Whilst this is the case when assuming perfect information, chess is an unsolved game and therefore perfect information is never available. Furthermore, humans are fallible and often can be deceived by complex tactics, bluffs and gambits. Therefore, we suggest that an </w:t>
+        <w:t xml:space="preserve">Such factors include: evaluation of the current position (whether the engine is winning or losing and by how much), strength of the opponent (which will limit the risk factor), complexity of the foreseen tactic / line. We assume that if the engine is in a winning position, it is able to take more risks. Zermelo’s theorem would suggest that “if a player is in a winning position, then he can always force a win no matter what strategy the other player may employ [5].” Whilst this is the case when assuming perfect information, chess is an unsolved game and therefore perfect information is never available. Furthermore, humans are fallible and often can be deceived by complex tactics, bluffs and gambits. Therefore, we suggest that an </w:t>
       </w:r>
       <w:r>
         <w:rPr>

</xml_diff>